<commit_message>
Fixed build issues with the starter code and a few typos in specification
</commit_message>
<xml_diff>
--- a/Puzzles/Week 7/Puzzle7.docx
+++ b/Puzzles/Week 7/Puzzle7.docx
@@ -166,12 +166,12 @@
           <wp:inline distB="0" distT="0" distL="0" distR="0">
             <wp:extent cx="4838700" cy="3252738"/>
             <wp:effectExtent b="0" l="0" r="0" t="0"/>
-            <wp:docPr id="1" name="image01.png"/>
+            <wp:docPr id="1" name="image02.png"/>
             <a:graphic>
               <a:graphicData uri="http://schemas.openxmlformats.org/drawingml/2006/picture">
                 <pic:pic>
                   <pic:nvPicPr>
-                    <pic:cNvPr id="0" name="image01.png"/>
+                    <pic:cNvPr id="0" name="image02.png"/>
                     <pic:cNvPicPr preferRelativeResize="0"/>
                   </pic:nvPicPr>
                   <pic:blipFill>
@@ -328,12 +328,29 @@
       <w:pPr>
         <w:ind w:firstLine="720"/>
         <w:contextualSpacing w:val="0"/>
-      </w:pPr>
-      <w:r>
-        <w:rPr>
-          <w:rFonts w:ascii="Calibri" w:cs="Calibri" w:eastAsia="Calibri" w:hAnsi="Calibri"/>
-          <w:sz w:val="28"/>
-          <w:szCs w:val="28"/>
+        <w:jc w:val="center"/>
+      </w:pPr>
+      <w:r>
+        <w:rPr>
+          <w:rFonts w:ascii="Calibri" w:cs="Calibri" w:eastAsia="Calibri" w:hAnsi="Calibri"/>
+          <w:b w:val="1"/>
+          <w:sz w:val="16"/>
+          <w:szCs w:val="16"/>
+          <w:rtl w:val="0"/>
+        </w:rPr>
+        <w:t xml:space="preserve">(Wireframe of Pizza Builder provided by design team)</w:t>
+      </w:r>
+    </w:p>
+    <w:p>
+      <w:pPr>
+        <w:ind w:firstLine="720"/>
+        <w:contextualSpacing w:val="0"/>
+      </w:pPr>
+      <w:r>
+        <w:rPr>
+          <w:rFonts w:ascii="Calibri" w:cs="Calibri" w:eastAsia="Calibri" w:hAnsi="Calibri"/>
+          <w:sz w:val="26"/>
+          <w:szCs w:val="26"/>
           <w:rtl w:val="0"/>
         </w:rPr>
         <w:t xml:space="preserve">The application was reverted to a state prior to the visual glitches. When reverting the previous developers changes they lost most of the functions of the “Pizza Builder” screen. Gary had written the entire pizza builder system in javascript and QML. While switching toppings the application would temporarily freeze and animations sometimes would behave oddly. </w:t>
@@ -342,8 +359,8 @@
         <w:rPr>
           <w:rFonts w:ascii="Calibri" w:cs="Calibri" w:eastAsia="Calibri" w:hAnsi="Calibri"/>
           <w:i w:val="1"/>
-          <w:sz w:val="28"/>
-          <w:szCs w:val="28"/>
+          <w:sz w:val="26"/>
+          <w:szCs w:val="26"/>
           <w:rtl w:val="0"/>
         </w:rPr>
         <w:t xml:space="preserve">Babsy </w:t>
@@ -351,8 +368,8 @@
       <w:r>
         <w:rPr>
           <w:rFonts w:ascii="Calibri" w:cs="Calibri" w:eastAsia="Calibri" w:hAnsi="Calibri"/>
-          <w:sz w:val="28"/>
-          <w:szCs w:val="28"/>
+          <w:sz w:val="26"/>
+          <w:szCs w:val="26"/>
           <w:rtl w:val="0"/>
         </w:rPr>
         <w:t xml:space="preserve">asked some of her friends in “I.T.” and they suggested that threading might help. Now </w:t>
@@ -361,8 +378,8 @@
         <w:rPr>
           <w:rFonts w:ascii="Calibri" w:cs="Calibri" w:eastAsia="Calibri" w:hAnsi="Calibri"/>
           <w:i w:val="1"/>
-          <w:sz w:val="28"/>
-          <w:szCs w:val="28"/>
+          <w:sz w:val="26"/>
+          <w:szCs w:val="26"/>
           <w:rtl w:val="0"/>
         </w:rPr>
         <w:t xml:space="preserve">Babsy</w:t>
@@ -370,8 +387,8 @@
       <w:r>
         <w:rPr>
           <w:rFonts w:ascii="Calibri" w:cs="Calibri" w:eastAsia="Calibri" w:hAnsi="Calibri"/>
-          <w:sz w:val="28"/>
-          <w:szCs w:val="28"/>
+          <w:sz w:val="26"/>
+          <w:szCs w:val="26"/>
           <w:rtl w:val="0"/>
         </w:rPr>
         <w:t xml:space="preserve"> has asked you to personally investigate the “threading” and finish the pizza builder screen.</w:t>
@@ -536,7 +553,26 @@
           <w:szCs w:val="26"/>
           <w:rtl w:val="0"/>
         </w:rPr>
-        <w:t xml:space="preserve">Alternatively, you may use Loaders and dynamic QML to draw toppings onto the pizza. BUT YOU MUST STILL SYNCHRONIZE WITH THE C++ DATA MODEL CLASS. </w:t>
+        <w:t xml:space="preserve">Alternatively, you may use </w:t>
+      </w:r>
+      <w:r>
+        <w:rPr>
+          <w:rFonts w:ascii="Calibri" w:cs="Calibri" w:eastAsia="Calibri" w:hAnsi="Calibri"/>
+          <w:i w:val="1"/>
+          <w:sz w:val="26"/>
+          <w:szCs w:val="26"/>
+          <w:rtl w:val="0"/>
+        </w:rPr>
+        <w:t xml:space="preserve">loaders</w:t>
+      </w:r>
+      <w:r>
+        <w:rPr>
+          <w:rFonts w:ascii="Calibri" w:cs="Calibri" w:eastAsia="Calibri" w:hAnsi="Calibri"/>
+          <w:sz w:val="26"/>
+          <w:szCs w:val="26"/>
+          <w:rtl w:val="0"/>
+        </w:rPr>
+        <w:t xml:space="preserve"> and dynamic QML to draw toppings onto the pizza. BUT YOU MUST STILL SYNCHRONIZE WITH THE C++ DATA MODEL CLASS. </w:t>
       </w:r>
     </w:p>
     <w:p>
@@ -966,7 +1002,7 @@
           <w:szCs w:val="28"/>
           <w:rtl w:val="0"/>
         </w:rPr>
-        <w:t xml:space="preserve">Week 6 Lecture and source code. (Dyanmic Objcect Creation)</w:t>
+        <w:t xml:space="preserve">Week 6 Lecture and source code. (Dynamic Object Creation)</w:t>
       </w:r>
       <w:r>
         <w:rPr>

</xml_diff>